<commit_message>
Se agregaron puntos a lecciones aprendidas
</commit_message>
<xml_diff>
--- a/Lecciones Aprendidas Juan Carlos Morales.docx
+++ b/Lecciones Aprendidas Juan Carlos Morales.docx
@@ -62,7 +62,19 @@
         <w:rPr>
           <w:rFonts w:ascii="Arial" w:hAnsi="Arial" w:cs="Arial"/>
         </w:rPr>
-        <w:t>Con base en la experiencia adquirida durante el curso y el trabajo en equipo para el desarrollo del sistema solicitado se muestra a continuación la lista de lecciones aprendidas:</w:t>
+        <w:t xml:space="preserve">Con base en la experiencia adquirida durante el curso y el trabajo en equipo para el desarrollo del sistema </w:t>
+      </w:r>
+      <w:r>
+        <w:rPr>
+          <w:rFonts w:ascii="Arial" w:hAnsi="Arial" w:cs="Arial"/>
+        </w:rPr>
+        <w:t xml:space="preserve">solicitado, en cual nos vimos involucrados 4 personas, respectivamente, el encargado del proyecto (líder), dos programadores y un encargado del diseño, </w:t>
+      </w:r>
+      <w:r>
+        <w:rPr>
+          <w:rFonts w:ascii="Arial" w:hAnsi="Arial" w:cs="Arial"/>
+        </w:rPr>
+        <w:t>se muestra a continuación la lista de lecciones aprendidas:</w:t>
       </w:r>
     </w:p>
     <w:p>
@@ -77,119 +89,131 @@
         <w:rPr>
           <w:rFonts w:ascii="Arial" w:hAnsi="Arial" w:cs="Arial"/>
         </w:rPr>
-        <w:t>Manejar un estándar en el nombre los documentos.</w:t>
-      </w:r>
-    </w:p>
-    <w:p>
-      <w:pPr>
-        <w:spacing w:after="0"/>
-        <w:jc w:val="both"/>
-        <w:rPr>
-          <w:rFonts w:ascii="Arial" w:hAnsi="Arial" w:cs="Arial"/>
-        </w:rPr>
-      </w:pPr>
-      <w:r>
-        <w:rPr>
-          <w:rFonts w:ascii="Arial" w:hAnsi="Arial" w:cs="Arial"/>
-        </w:rPr>
-        <w:t>Respetar la fecha de entrega de avances.</w:t>
-      </w:r>
-    </w:p>
-    <w:p>
-      <w:pPr>
-        <w:spacing w:after="0"/>
-        <w:jc w:val="both"/>
-        <w:rPr>
-          <w:rFonts w:ascii="Arial" w:hAnsi="Arial" w:cs="Arial"/>
-        </w:rPr>
-      </w:pPr>
-      <w:r>
-        <w:rPr>
-          <w:rFonts w:ascii="Arial" w:hAnsi="Arial" w:cs="Arial"/>
-        </w:rPr>
-        <w:t>Realizar sin falta las 2 minutas semanales para un mejor seguimiento y control de avances.</w:t>
-      </w:r>
-    </w:p>
-    <w:p>
-      <w:pPr>
-        <w:spacing w:after="0"/>
-        <w:jc w:val="both"/>
-        <w:rPr>
-          <w:rFonts w:ascii="Arial" w:hAnsi="Arial" w:cs="Arial"/>
-        </w:rPr>
-      </w:pPr>
-      <w:r>
-        <w:rPr>
-          <w:rFonts w:ascii="Arial" w:hAnsi="Arial" w:cs="Arial"/>
-        </w:rPr>
-        <w:t>Establecer claramente los roles de cada integrante y respetarlos.</w:t>
-      </w:r>
-    </w:p>
-    <w:p>
-      <w:pPr>
-        <w:spacing w:after="0"/>
-        <w:jc w:val="both"/>
-        <w:rPr>
-          <w:rFonts w:ascii="Arial" w:hAnsi="Arial" w:cs="Arial"/>
-        </w:rPr>
-      </w:pPr>
-      <w:r>
-        <w:rPr>
-          <w:rFonts w:ascii="Arial" w:hAnsi="Arial" w:cs="Arial"/>
-        </w:rPr>
-        <w:t>Establecer una mejor dinámica a la hora de trabajar para mejorar el avance del proyecto.</w:t>
-      </w:r>
-    </w:p>
-    <w:p>
-      <w:pPr>
-        <w:spacing w:after="0"/>
-        <w:jc w:val="both"/>
-        <w:rPr>
-          <w:rFonts w:ascii="Arial" w:hAnsi="Arial" w:cs="Arial"/>
-        </w:rPr>
-      </w:pPr>
-      <w:r>
-        <w:rPr>
-          <w:rFonts w:ascii="Arial" w:hAnsi="Arial" w:cs="Arial"/>
-        </w:rPr>
-        <w:t>Evitar querer hacer todo al mismo tiempo, deben priorizarse</w:t>
-      </w:r>
-      <w:r>
-        <w:rPr>
-          <w:rFonts w:ascii="Arial" w:hAnsi="Arial" w:cs="Arial"/>
-        </w:rPr>
-        <w:t xml:space="preserve"> </w:t>
-      </w:r>
-      <w:r>
-        <w:rPr>
-          <w:rFonts w:ascii="Arial" w:hAnsi="Arial" w:cs="Arial"/>
-        </w:rPr>
-        <w:t>actividades, el método time-</w:t>
-      </w:r>
-      <w:proofErr w:type="spellStart"/>
-      <w:r>
-        <w:rPr>
-          <w:rFonts w:ascii="Arial" w:hAnsi="Arial" w:cs="Arial"/>
-        </w:rPr>
-        <w:t>boxing</w:t>
-      </w:r>
-      <w:proofErr w:type="spellEnd"/>
-      <w:r>
-        <w:rPr>
-          <w:rFonts w:ascii="Arial" w:hAnsi="Arial" w:cs="Arial"/>
-        </w:rPr>
-        <w:t xml:space="preserve"> podría servir para priorizar y avanzar en las actividades a entregar. </w:t>
-      </w:r>
-    </w:p>
-    <w:p>
-      <w:pPr>
-        <w:spacing w:after="0"/>
-        <w:rPr>
-          <w:rFonts w:ascii="Arial" w:hAnsi="Arial" w:cs="Arial"/>
-        </w:rPr>
-      </w:pPr>
+        <w:t xml:space="preserve">Manejar un estándar en el nombre </w:t>
+      </w:r>
+      <w:r>
+        <w:rPr>
+          <w:rFonts w:ascii="Arial" w:hAnsi="Arial" w:cs="Arial"/>
+        </w:rPr>
+        <w:t xml:space="preserve">de </w:t>
+      </w:r>
       <w:bookmarkStart w:id="0" w:name="_GoBack"/>
       <w:bookmarkEnd w:id="0"/>
+      <w:r>
+        <w:rPr>
+          <w:rFonts w:ascii="Arial" w:hAnsi="Arial" w:cs="Arial"/>
+        </w:rPr>
+        <w:t>los documentos.</w:t>
+      </w:r>
+    </w:p>
+    <w:p>
+      <w:pPr>
+        <w:spacing w:after="0"/>
+        <w:jc w:val="both"/>
+        <w:rPr>
+          <w:rFonts w:ascii="Arial" w:hAnsi="Arial" w:cs="Arial"/>
+        </w:rPr>
+      </w:pPr>
+      <w:r>
+        <w:rPr>
+          <w:rFonts w:ascii="Arial" w:hAnsi="Arial" w:cs="Arial"/>
+        </w:rPr>
+        <w:t>Respetar la fecha de entrega de avances.</w:t>
+      </w:r>
+    </w:p>
+    <w:p>
+      <w:pPr>
+        <w:spacing w:after="0"/>
+        <w:jc w:val="both"/>
+        <w:rPr>
+          <w:rFonts w:ascii="Arial" w:hAnsi="Arial" w:cs="Arial"/>
+        </w:rPr>
+      </w:pPr>
+      <w:r>
+        <w:rPr>
+          <w:rFonts w:ascii="Arial" w:hAnsi="Arial" w:cs="Arial"/>
+        </w:rPr>
+        <w:t>Realizar sin falta las 2 minutas semanales para un mejor seguimiento y control de avances.</w:t>
+      </w:r>
+    </w:p>
+    <w:p>
+      <w:pPr>
+        <w:spacing w:after="0"/>
+        <w:jc w:val="both"/>
+        <w:rPr>
+          <w:rFonts w:ascii="Arial" w:hAnsi="Arial" w:cs="Arial"/>
+        </w:rPr>
+      </w:pPr>
+      <w:r>
+        <w:rPr>
+          <w:rFonts w:ascii="Arial" w:hAnsi="Arial" w:cs="Arial"/>
+        </w:rPr>
+        <w:t>Establecer claramente los roles de cada integrante y respetarlos.</w:t>
+      </w:r>
+    </w:p>
+    <w:p>
+      <w:pPr>
+        <w:spacing w:after="0"/>
+        <w:jc w:val="both"/>
+        <w:rPr>
+          <w:rFonts w:ascii="Arial" w:hAnsi="Arial" w:cs="Arial"/>
+        </w:rPr>
+      </w:pPr>
+      <w:r>
+        <w:rPr>
+          <w:rFonts w:ascii="Arial" w:hAnsi="Arial" w:cs="Arial"/>
+        </w:rPr>
+        <w:t>Establecer una mejor dinámica a la hora de trabajar para mejorar el avance del proyecto.</w:t>
+      </w:r>
+    </w:p>
+    <w:p>
+      <w:pPr>
+        <w:spacing w:after="0"/>
+        <w:jc w:val="both"/>
+        <w:rPr>
+          <w:rFonts w:ascii="Arial" w:hAnsi="Arial" w:cs="Arial"/>
+        </w:rPr>
+      </w:pPr>
+      <w:r>
+        <w:rPr>
+          <w:rFonts w:ascii="Arial" w:hAnsi="Arial" w:cs="Arial"/>
+        </w:rPr>
+        <w:t>Evitar querer hacer todo al mismo tiempo, deben priorizarse</w:t>
+      </w:r>
+      <w:r>
+        <w:rPr>
+          <w:rFonts w:ascii="Arial" w:hAnsi="Arial" w:cs="Arial"/>
+        </w:rPr>
+        <w:t xml:space="preserve"> </w:t>
+      </w:r>
+      <w:r>
+        <w:rPr>
+          <w:rFonts w:ascii="Arial" w:hAnsi="Arial" w:cs="Arial"/>
+        </w:rPr>
+        <w:t>actividades, el método time-</w:t>
+      </w:r>
+      <w:proofErr w:type="spellStart"/>
+      <w:r>
+        <w:rPr>
+          <w:rFonts w:ascii="Arial" w:hAnsi="Arial" w:cs="Arial"/>
+        </w:rPr>
+        <w:t>boxing</w:t>
+      </w:r>
+      <w:proofErr w:type="spellEnd"/>
+      <w:r>
+        <w:rPr>
+          <w:rFonts w:ascii="Arial" w:hAnsi="Arial" w:cs="Arial"/>
+        </w:rPr>
+        <w:t xml:space="preserve"> podría servir para priorizar y avanzar en las actividades a entregar. </w:t>
+      </w:r>
+    </w:p>
+    <w:p>
+      <w:pPr>
+        <w:spacing w:after="0"/>
+        <w:rPr>
+          <w:rFonts w:ascii="Arial" w:hAnsi="Arial" w:cs="Arial"/>
+        </w:rPr>
+      </w:pPr>
     </w:p>
     <w:sectPr>
       <w:pgSz w:w="12240" w:h="15840"/>

</xml_diff>